<commit_message>
TASK-30: Initial broad research into different algorithms and technologies completed
</commit_message>
<xml_diff>
--- a/docs/Initial Research Notes.docx
+++ b/docs/Initial Research Notes.docx
@@ -712,253 +712,7 @@
           <w:sz w:val="24"/>
           <w:szCs w:val="24"/>
         </w:rPr>
-        <w:t>Some pre-written FFT implementations exist for C++, such as the FFTW library</w:t>
-      </w:r>
-    </w:p>
-    <w:p>
-      <w:pPr>
-        <w:pStyle w:val="ListParagraph"/>
-        <w:numPr>
-          <w:ilvl w:val="0"/>
-          <w:numId w:val="1"/>
-        </w:numPr>
-        <w:rPr>
-          <w:sz w:val="24"/>
-          <w:szCs w:val="24"/>
-        </w:rPr>
-      </w:pPr>
-      <w:r>
-        <w:rPr>
-          <w:sz w:val="24"/>
-          <w:szCs w:val="24"/>
-        </w:rPr>
-        <w:t>Accuracy of the algorithm is dependent on sampling rate and signal quality (ratio of actual sound content to background noise)</w:t>
-      </w:r>
-    </w:p>
-    <w:p>
-      <w:pPr>
-        <w:pStyle w:val="ListParagraph"/>
-        <w:numPr>
-          <w:ilvl w:val="0"/>
-          <w:numId w:val="1"/>
-        </w:numPr>
-        <w:rPr>
-          <w:sz w:val="24"/>
-          <w:szCs w:val="24"/>
-        </w:rPr>
-      </w:pPr>
-      <w:r>
-        <w:rPr>
-          <w:sz w:val="24"/>
-          <w:szCs w:val="24"/>
-        </w:rPr>
-        <w:t>FFT could be applied to microphone ADC to convert the time domain data into frequency domain data</w:t>
-      </w:r>
-    </w:p>
-    <w:p>
-      <w:pPr>
-        <w:rPr>
-          <w:sz w:val="24"/>
-          <w:szCs w:val="24"/>
-        </w:rPr>
-      </w:pPr>
-    </w:p>
-    <w:p>
-      <w:pPr>
-        <w:pStyle w:val="Heading3"/>
-      </w:pPr>
-      <w:r>
-        <w:t>Discrete Fourier Transform</w:t>
-      </w:r>
-      <w:r>
-        <w:t xml:space="preserve"> (DFT)</w:t>
-      </w:r>
-    </w:p>
-    <w:p>
-      <w:pPr>
-        <w:pStyle w:val="ListParagraph"/>
-        <w:numPr>
-          <w:ilvl w:val="0"/>
-          <w:numId w:val="1"/>
-        </w:numPr>
-        <w:rPr>
-          <w:sz w:val="24"/>
-          <w:szCs w:val="24"/>
-        </w:rPr>
-      </w:pPr>
-      <w:r>
-        <w:rPr>
-          <w:sz w:val="24"/>
-          <w:szCs w:val="24"/>
-        </w:rPr>
-        <w:t>Discrete Fourier transform is the equivalent of FFT used for discrete signals</w:t>
-      </w:r>
-      <w:r>
-        <w:rPr>
-          <w:sz w:val="24"/>
-          <w:szCs w:val="24"/>
-        </w:rPr>
-        <w:t xml:space="preserve"> (digital signals, like a .wav, .mp3)</w:t>
-      </w:r>
-    </w:p>
-    <w:p>
-      <w:pPr>
-        <w:pStyle w:val="ListParagraph"/>
-        <w:numPr>
-          <w:ilvl w:val="0"/>
-          <w:numId w:val="1"/>
-        </w:numPr>
-        <w:rPr>
-          <w:sz w:val="24"/>
-          <w:szCs w:val="24"/>
-        </w:rPr>
-      </w:pPr>
-      <w:r>
-        <w:rPr>
-          <w:sz w:val="24"/>
-          <w:szCs w:val="24"/>
-        </w:rPr>
-        <w:t>Discrete signals have distinct, identifiable values</w:t>
-      </w:r>
-    </w:p>
-    <w:p>
-      <w:pPr>
-        <w:rPr>
-          <w:sz w:val="24"/>
-          <w:szCs w:val="24"/>
-        </w:rPr>
-      </w:pPr>
-    </w:p>
-    <w:p>
-      <w:pPr>
-        <w:pStyle w:val="Heading3"/>
-      </w:pPr>
-      <w:r>
-        <w:t>Frequency Bin</w:t>
-      </w:r>
-    </w:p>
-    <w:p>
-      <w:pPr>
-        <w:pStyle w:val="ListParagraph"/>
-        <w:numPr>
-          <w:ilvl w:val="0"/>
-          <w:numId w:val="5"/>
-        </w:numPr>
-        <w:rPr>
-          <w:sz w:val="24"/>
-          <w:szCs w:val="24"/>
-        </w:rPr>
-      </w:pPr>
-      <w:r>
-        <w:rPr>
-          <w:sz w:val="24"/>
-          <w:szCs w:val="24"/>
-        </w:rPr>
-        <w:t>I</w:t>
-      </w:r>
-      <w:r>
-        <w:rPr>
-          <w:sz w:val="24"/>
-          <w:szCs w:val="24"/>
-        </w:rPr>
-        <w:t xml:space="preserve">nterval between samples in </w:t>
-      </w:r>
-      <w:r>
-        <w:rPr>
-          <w:sz w:val="24"/>
-          <w:szCs w:val="24"/>
-        </w:rPr>
-        <w:t xml:space="preserve">the </w:t>
-      </w:r>
-      <w:r>
-        <w:rPr>
-          <w:sz w:val="24"/>
-          <w:szCs w:val="24"/>
-        </w:rPr>
-        <w:t>frequency domain</w:t>
-      </w:r>
-    </w:p>
-    <w:p>
-      <w:pPr>
-        <w:pStyle w:val="ListParagraph"/>
-        <w:numPr>
-          <w:ilvl w:val="0"/>
-          <w:numId w:val="5"/>
-        </w:numPr>
-        <w:rPr>
-          <w:sz w:val="24"/>
-          <w:szCs w:val="24"/>
-        </w:rPr>
-      </w:pPr>
-      <w:r>
-        <w:rPr>
-          <w:sz w:val="24"/>
-          <w:szCs w:val="24"/>
-        </w:rPr>
-        <w:t>If sample rate is 100 Hz (number of samples, or peaks in the time domain), and the FFT size is 10</w:t>
-      </w:r>
-      <w:r>
-        <w:rPr>
-          <w:sz w:val="24"/>
-          <w:szCs w:val="24"/>
-        </w:rPr>
-        <w:t>0</w:t>
-      </w:r>
-      <w:r>
-        <w:rPr>
-          <w:sz w:val="24"/>
-          <w:szCs w:val="24"/>
-        </w:rPr>
-        <w:t xml:space="preserve"> (number of frequencies in the frequency domain along the x axis), then you divide the sample rate by the number of frequencies to get </w:t>
-      </w:r>
-      <w:r>
-        <w:rPr>
-          <w:sz w:val="24"/>
-          <w:szCs w:val="24"/>
-        </w:rPr>
-        <w:t xml:space="preserve">frequency bin interval – 100 </w:t>
-      </w:r>
-      <w:r>
-        <w:rPr>
-          <w:sz w:val="24"/>
-          <w:szCs w:val="24"/>
-        </w:rPr>
-        <w:t xml:space="preserve">Hz </w:t>
-      </w:r>
-      <w:r>
-        <w:rPr>
-          <w:sz w:val="24"/>
-          <w:szCs w:val="24"/>
-        </w:rPr>
-        <w:t>/ 10</w:t>
-      </w:r>
-      <w:r>
-        <w:rPr>
-          <w:sz w:val="24"/>
-          <w:szCs w:val="24"/>
-        </w:rPr>
-        <w:t>0</w:t>
-      </w:r>
-      <w:r>
-        <w:rPr>
-          <w:sz w:val="24"/>
-          <w:szCs w:val="24"/>
-        </w:rPr>
-        <w:t xml:space="preserve"> </w:t>
-      </w:r>
-      <w:r>
-        <w:rPr>
-          <w:sz w:val="24"/>
-          <w:szCs w:val="24"/>
-        </w:rPr>
-        <w:t xml:space="preserve">samples </w:t>
-      </w:r>
-      <w:r>
-        <w:rPr>
-          <w:sz w:val="24"/>
-          <w:szCs w:val="24"/>
-        </w:rPr>
-        <w:t xml:space="preserve">= 1 (so you’d have </w:t>
+        <w:t xml:space="preserve">Some pre-written FFT implementations exist for C++, such as the </w:t>
       </w:r>
       <w:r>
         <w:rPr>
@@ -967,7 +721,246 @@
           <w:sz w:val="24"/>
           <w:szCs w:val="24"/>
         </w:rPr>
-        <w:t>10</w:t>
+        <w:t>FFTW library</w:t>
+      </w:r>
+    </w:p>
+    <w:p>
+      <w:pPr>
+        <w:pStyle w:val="ListParagraph"/>
+        <w:numPr>
+          <w:ilvl w:val="0"/>
+          <w:numId w:val="1"/>
+        </w:numPr>
+        <w:rPr>
+          <w:sz w:val="24"/>
+          <w:szCs w:val="24"/>
+        </w:rPr>
+      </w:pPr>
+      <w:r>
+        <w:rPr>
+          <w:sz w:val="24"/>
+          <w:szCs w:val="24"/>
+        </w:rPr>
+        <w:t>Accuracy of the algorithm is dependent on sampling rate and signal quality (ratio of actual sound content to background noise)</w:t>
+      </w:r>
+    </w:p>
+    <w:p>
+      <w:pPr>
+        <w:pStyle w:val="ListParagraph"/>
+        <w:numPr>
+          <w:ilvl w:val="0"/>
+          <w:numId w:val="1"/>
+        </w:numPr>
+        <w:rPr>
+          <w:sz w:val="24"/>
+          <w:szCs w:val="24"/>
+        </w:rPr>
+      </w:pPr>
+      <w:r>
+        <w:rPr>
+          <w:sz w:val="24"/>
+          <w:szCs w:val="24"/>
+        </w:rPr>
+        <w:t>FFT could be applied to microphone ADC to convert the time domain data into frequency domain data</w:t>
+      </w:r>
+    </w:p>
+    <w:p>
+      <w:pPr>
+        <w:rPr>
+          <w:sz w:val="24"/>
+          <w:szCs w:val="24"/>
+        </w:rPr>
+      </w:pPr>
+    </w:p>
+    <w:p>
+      <w:pPr>
+        <w:pStyle w:val="Heading3"/>
+      </w:pPr>
+      <w:r>
+        <w:t>Discrete Fourier Transform</w:t>
+      </w:r>
+      <w:r>
+        <w:t xml:space="preserve"> (DFT)</w:t>
+      </w:r>
+    </w:p>
+    <w:p>
+      <w:pPr>
+        <w:pStyle w:val="ListParagraph"/>
+        <w:numPr>
+          <w:ilvl w:val="0"/>
+          <w:numId w:val="1"/>
+        </w:numPr>
+        <w:rPr>
+          <w:sz w:val="24"/>
+          <w:szCs w:val="24"/>
+        </w:rPr>
+      </w:pPr>
+      <w:r>
+        <w:rPr>
+          <w:sz w:val="24"/>
+          <w:szCs w:val="24"/>
+        </w:rPr>
+        <w:t>Discrete Fourier transform is the equivalent of FFT used for discrete signals</w:t>
+      </w:r>
+      <w:r>
+        <w:rPr>
+          <w:sz w:val="24"/>
+          <w:szCs w:val="24"/>
+        </w:rPr>
+        <w:t xml:space="preserve"> (digital signals, like a .wav, .mp3)</w:t>
+      </w:r>
+    </w:p>
+    <w:p>
+      <w:pPr>
+        <w:pStyle w:val="ListParagraph"/>
+        <w:numPr>
+          <w:ilvl w:val="0"/>
+          <w:numId w:val="1"/>
+        </w:numPr>
+        <w:rPr>
+          <w:sz w:val="24"/>
+          <w:szCs w:val="24"/>
+        </w:rPr>
+      </w:pPr>
+      <w:r>
+        <w:rPr>
+          <w:sz w:val="24"/>
+          <w:szCs w:val="24"/>
+        </w:rPr>
+        <w:t>Discrete signals have distinct, identifiable values</w:t>
+      </w:r>
+    </w:p>
+    <w:p>
+      <w:pPr>
+        <w:rPr>
+          <w:sz w:val="24"/>
+          <w:szCs w:val="24"/>
+        </w:rPr>
+      </w:pPr>
+    </w:p>
+    <w:p>
+      <w:pPr>
+        <w:pStyle w:val="Heading3"/>
+      </w:pPr>
+      <w:r>
+        <w:t>Frequency Bin</w:t>
+      </w:r>
+    </w:p>
+    <w:p>
+      <w:pPr>
+        <w:pStyle w:val="ListParagraph"/>
+        <w:numPr>
+          <w:ilvl w:val="0"/>
+          <w:numId w:val="5"/>
+        </w:numPr>
+        <w:rPr>
+          <w:sz w:val="24"/>
+          <w:szCs w:val="24"/>
+        </w:rPr>
+      </w:pPr>
+      <w:r>
+        <w:rPr>
+          <w:sz w:val="24"/>
+          <w:szCs w:val="24"/>
+        </w:rPr>
+        <w:t>I</w:t>
+      </w:r>
+      <w:r>
+        <w:rPr>
+          <w:sz w:val="24"/>
+          <w:szCs w:val="24"/>
+        </w:rPr>
+        <w:t xml:space="preserve">nterval between samples in </w:t>
+      </w:r>
+      <w:r>
+        <w:rPr>
+          <w:sz w:val="24"/>
+          <w:szCs w:val="24"/>
+        </w:rPr>
+        <w:t xml:space="preserve">the </w:t>
+      </w:r>
+      <w:r>
+        <w:rPr>
+          <w:sz w:val="24"/>
+          <w:szCs w:val="24"/>
+        </w:rPr>
+        <w:t>frequency domain</w:t>
+      </w:r>
+    </w:p>
+    <w:p>
+      <w:pPr>
+        <w:pStyle w:val="ListParagraph"/>
+        <w:numPr>
+          <w:ilvl w:val="0"/>
+          <w:numId w:val="5"/>
+        </w:numPr>
+        <w:rPr>
+          <w:sz w:val="24"/>
+          <w:szCs w:val="24"/>
+        </w:rPr>
+      </w:pPr>
+      <w:r>
+        <w:rPr>
+          <w:sz w:val="24"/>
+          <w:szCs w:val="24"/>
+        </w:rPr>
+        <w:t>If sample rate is 100 Hz (number of samples, or peaks in the time domain), and the FFT size is 10</w:t>
+      </w:r>
+      <w:r>
+        <w:rPr>
+          <w:sz w:val="24"/>
+          <w:szCs w:val="24"/>
+        </w:rPr>
+        <w:t>0</w:t>
+      </w:r>
+      <w:r>
+        <w:rPr>
+          <w:sz w:val="24"/>
+          <w:szCs w:val="24"/>
+        </w:rPr>
+        <w:t xml:space="preserve"> (number of frequencies in the frequency domain along the x axis), then you divide the sample rate by the number of frequencies to get frequency bin interval – 100 </w:t>
+      </w:r>
+      <w:r>
+        <w:rPr>
+          <w:sz w:val="24"/>
+          <w:szCs w:val="24"/>
+        </w:rPr>
+        <w:t xml:space="preserve">Hz </w:t>
+      </w:r>
+      <w:r>
+        <w:rPr>
+          <w:sz w:val="24"/>
+          <w:szCs w:val="24"/>
+        </w:rPr>
+        <w:t>/ 10</w:t>
+      </w:r>
+      <w:r>
+        <w:rPr>
+          <w:sz w:val="24"/>
+          <w:szCs w:val="24"/>
+        </w:rPr>
+        <w:t>0</w:t>
+      </w:r>
+      <w:r>
+        <w:rPr>
+          <w:sz w:val="24"/>
+          <w:szCs w:val="24"/>
+        </w:rPr>
+        <w:t xml:space="preserve"> </w:t>
+      </w:r>
+      <w:r>
+        <w:rPr>
+          <w:sz w:val="24"/>
+          <w:szCs w:val="24"/>
+        </w:rPr>
+        <w:t xml:space="preserve">samples </w:t>
+      </w:r>
+      <w:r>
+        <w:rPr>
+          <w:sz w:val="24"/>
+          <w:szCs w:val="24"/>
+        </w:rPr>
+        <w:t xml:space="preserve">= 1 (so you’d have </w:t>
       </w:r>
       <w:r>
         <w:rPr>
@@ -976,14 +969,7 @@
           <w:sz w:val="24"/>
           <w:szCs w:val="24"/>
         </w:rPr>
-        <w:t>0</w:t>
-      </w:r>
-      <w:r>
-        <w:rPr>
-          <w:sz w:val="24"/>
-          <w:szCs w:val="24"/>
-        </w:rPr>
-        <w:t xml:space="preserve"> frequency bins each spanning a range of </w:t>
+        <w:t>10</w:t>
       </w:r>
       <w:r>
         <w:rPr>
@@ -992,6 +978,22 @@
           <w:sz w:val="24"/>
           <w:szCs w:val="24"/>
         </w:rPr>
+        <w:t>0</w:t>
+      </w:r>
+      <w:r>
+        <w:rPr>
+          <w:sz w:val="24"/>
+          <w:szCs w:val="24"/>
+        </w:rPr>
+        <w:t xml:space="preserve"> frequency bins each spanning a range of </w:t>
+      </w:r>
+      <w:r>
+        <w:rPr>
+          <w:b/>
+          <w:bCs/>
+          <w:sz w:val="24"/>
+          <w:szCs w:val="24"/>
+        </w:rPr>
         <w:t>1 Hz</w:t>
       </w:r>
       <w:r>
@@ -1799,7 +1801,7 @@
         <w:pStyle w:val="Heading1"/>
       </w:pPr>
       <w:r>
-        <w:t>Rhythm Detection Algorithms</w:t>
+        <w:t>Rhythm Detection</w:t>
       </w:r>
     </w:p>
     <w:p>
@@ -1814,6 +1816,109 @@
           <w:szCs w:val="24"/>
         </w:rPr>
       </w:pPr>
+      <w:r>
+        <w:rPr>
+          <w:sz w:val="24"/>
+          <w:szCs w:val="24"/>
+        </w:rPr>
+        <w:t xml:space="preserve">Could use </w:t>
+      </w:r>
+      <w:r>
+        <w:rPr>
+          <w:sz w:val="24"/>
+          <w:szCs w:val="24"/>
+        </w:rPr>
+        <w:t>a transform (Constant-Q or FFT)</w:t>
+      </w:r>
+      <w:r>
+        <w:rPr>
+          <w:sz w:val="24"/>
+          <w:szCs w:val="24"/>
+        </w:rPr>
+        <w:t xml:space="preserve"> to obtain the different frequencies</w:t>
+      </w:r>
+    </w:p>
+    <w:p>
+      <w:pPr>
+        <w:pStyle w:val="ListParagraph"/>
+        <w:numPr>
+          <w:ilvl w:val="0"/>
+          <w:numId w:val="12"/>
+        </w:numPr>
+        <w:rPr>
+          <w:sz w:val="24"/>
+          <w:szCs w:val="24"/>
+        </w:rPr>
+      </w:pPr>
+      <w:r>
+        <w:rPr>
+          <w:sz w:val="24"/>
+          <w:szCs w:val="24"/>
+        </w:rPr>
+        <w:t>User could input BPM, time signature and number of bars</w:t>
+      </w:r>
+      <w:r>
+        <w:rPr>
+          <w:sz w:val="24"/>
+          <w:szCs w:val="24"/>
+        </w:rPr>
+        <w:t xml:space="preserve"> into the system as parameters</w:t>
+      </w:r>
+    </w:p>
+    <w:p>
+      <w:pPr>
+        <w:pStyle w:val="ListParagraph"/>
+        <w:numPr>
+          <w:ilvl w:val="0"/>
+          <w:numId w:val="12"/>
+        </w:numPr>
+        <w:rPr>
+          <w:sz w:val="24"/>
+          <w:szCs w:val="24"/>
+        </w:rPr>
+      </w:pPr>
+      <w:r>
+        <w:rPr>
+          <w:sz w:val="24"/>
+          <w:szCs w:val="24"/>
+        </w:rPr>
+        <w:t>System could use these to split the audio signal into appropriate</w:t>
+      </w:r>
+      <w:r>
+        <w:rPr>
+          <w:sz w:val="24"/>
+          <w:szCs w:val="24"/>
+        </w:rPr>
+        <w:t>ly timed</w:t>
+      </w:r>
+      <w:r>
+        <w:rPr>
+          <w:sz w:val="24"/>
+          <w:szCs w:val="24"/>
+        </w:rPr>
+        <w:t xml:space="preserve"> segments in order to </w:t>
+      </w:r>
+      <w:r>
+        <w:rPr>
+          <w:sz w:val="24"/>
+          <w:szCs w:val="24"/>
+        </w:rPr>
+        <w:t xml:space="preserve">calculate the correct note lengths for each new </w:t>
+      </w:r>
+      <w:r>
+        <w:rPr>
+          <w:sz w:val="24"/>
+          <w:szCs w:val="24"/>
+        </w:rPr>
+        <w:t>note</w:t>
+      </w:r>
+      <w:r>
+        <w:rPr>
+          <w:sz w:val="24"/>
+          <w:szCs w:val="24"/>
+        </w:rPr>
+        <w:t xml:space="preserve"> played</w:t>
+      </w:r>
     </w:p>
     <w:p>
       <w:pPr>
@@ -2060,7 +2165,7 @@
           <w:szCs w:val="24"/>
         </w:rPr>
       </w:pPr>
-      <w:hyperlink r:id="rId10" w:history="1">
+      <w:hyperlink r:id="rId10" w:anchor=":~:text=Fast%20Fourier%20Transform%20Fast%20Fourier,voice%20and%20classic%20musical%20instruments" w:history="1">
         <w:r>
           <w:rPr>
             <w:rStyle w:val="Hyperlink"/>

</xml_diff>